<commit_message>
AD10 improved a bit.
</commit_message>
<xml_diff>
--- a/Notes/AD10_Elementary Graph Algorithms.docx
+++ b/Notes/AD10_Elementary Graph Algorithms.docx
@@ -161,6 +161,74 @@
       </w:pPr>
       <w:r>
         <w:rPr>
+          <w:noProof/>
+          <w:lang w:val="en-GB"/>
+        </w:rPr>
+        <w:drawing>
+          <wp:anchor distT="0" distB="0" distL="114300" distR="114300" simplePos="0" relativeHeight="251658240" behindDoc="0" locked="0" layoutInCell="1" allowOverlap="1">
+            <wp:simplePos x="0" y="0"/>
+            <wp:positionH relativeFrom="margin">
+              <wp:align>right</wp:align>
+            </wp:positionH>
+            <wp:positionV relativeFrom="paragraph">
+              <wp:posOffset>10795</wp:posOffset>
+            </wp:positionV>
+            <wp:extent cx="2667000" cy="1581150"/>
+            <wp:effectExtent l="0" t="0" r="0" b="0"/>
+            <wp:wrapSquare wrapText="bothSides"/>
+            <wp:docPr id="1" name="Picture 1"/>
+            <wp:cNvGraphicFramePr>
+              <a:graphicFrameLocks xmlns:a="http://schemas.openxmlformats.org/drawingml/2006/main" noChangeAspect="1"/>
+            </wp:cNvGraphicFramePr>
+            <a:graphic xmlns:a="http://schemas.openxmlformats.org/drawingml/2006/main">
+              <a:graphicData uri="http://schemas.openxmlformats.org/drawingml/2006/picture">
+                <pic:pic xmlns:pic="http://schemas.openxmlformats.org/drawingml/2006/picture">
+                  <pic:nvPicPr>
+                    <pic:cNvPr id="0" name="Picture 1"/>
+                    <pic:cNvPicPr>
+                      <a:picLocks noChangeAspect="1" noChangeArrowheads="1"/>
+                    </pic:cNvPicPr>
+                  </pic:nvPicPr>
+                  <pic:blipFill>
+                    <a:blip r:embed="rId6">
+                      <a:extLst>
+                        <a:ext uri="{28A0092B-C50C-407E-A947-70E740481C1C}">
+                          <a14:useLocalDpi xmlns:a14="http://schemas.microsoft.com/office/drawing/2010/main" val="0"/>
+                        </a:ext>
+                      </a:extLst>
+                    </a:blip>
+                    <a:srcRect/>
+                    <a:stretch>
+                      <a:fillRect/>
+                    </a:stretch>
+                  </pic:blipFill>
+                  <pic:spPr bwMode="auto">
+                    <a:xfrm>
+                      <a:off x="0" y="0"/>
+                      <a:ext cx="2667000" cy="1581150"/>
+                    </a:xfrm>
+                    <a:prstGeom prst="rect">
+                      <a:avLst/>
+                    </a:prstGeom>
+                    <a:noFill/>
+                    <a:ln>
+                      <a:noFill/>
+                    </a:ln>
+                  </pic:spPr>
+                </pic:pic>
+              </a:graphicData>
+            </a:graphic>
+            <wp14:sizeRelH relativeFrom="page">
+              <wp14:pctWidth>0</wp14:pctWidth>
+            </wp14:sizeRelH>
+            <wp14:sizeRelV relativeFrom="page">
+              <wp14:pctHeight>0</wp14:pctHeight>
+            </wp14:sizeRelV>
+          </wp:anchor>
+        </w:drawing>
+      </w:r>
+      <w:r>
+        <w:rPr>
           <w:rFonts w:eastAsiaTheme="minorEastAsia"/>
           <w:b/>
           <w:lang w:val="en-GB"/>
@@ -171,22 +239,113 @@
     <w:p>
       <w:pPr>
         <w:rPr>
+          <w:rFonts w:eastAsiaTheme="minorEastAsia"/>
+          <w:lang w:val="en-GB"/>
+        </w:rPr>
+      </w:pPr>
+      <w:r>
+        <w:rPr>
+          <w:lang w:val="en-GB"/>
+        </w:rPr>
+        <w:t>In list representations, you have an array</w:t>
+      </w:r>
+      <w:r>
+        <w:rPr>
+          <w:lang w:val="en-GB"/>
+        </w:rPr>
+        <w:t xml:space="preserve"> </w:t>
+      </w:r>
+      <w:proofErr w:type="spellStart"/>
+      <w:r>
+        <w:rPr>
+          <w:i/>
+          <w:lang w:val="en-GB"/>
+        </w:rPr>
+        <w:t>Adj</w:t>
+      </w:r>
+      <w:proofErr w:type="spellEnd"/>
+      <w:r>
+        <w:rPr>
+          <w:lang w:val="en-GB"/>
+        </w:rPr>
+        <w:t xml:space="preserve"> of lists which size is determined by |V|. </w:t>
+      </w:r>
+      <w:r>
+        <w:rPr>
+          <w:lang w:val="en-GB"/>
+        </w:rPr>
+        <w:t xml:space="preserve">Now assume we have some variable u, then the array </w:t>
+      </w:r>
+      <w:proofErr w:type="spellStart"/>
+      <w:r>
+        <w:rPr>
+          <w:lang w:val="en-GB"/>
+        </w:rPr>
+        <w:t>Adj</w:t>
+      </w:r>
+      <w:proofErr w:type="spellEnd"/>
+      <w:r>
+        <w:rPr>
+          <w:lang w:val="en-GB"/>
+        </w:rPr>
+        <w:t xml:space="preserve">[u] contains all the vertices v that fulfil the condition </w:t>
+      </w:r>
+      <m:oMath>
+        <m:d>
+          <m:dPr>
+            <m:ctrlPr>
+              <w:rPr>
+                <w:rFonts w:ascii="Cambria Math" w:hAnsi="Cambria Math"/>
+                <w:i/>
+                <w:lang w:val="en-GB"/>
+              </w:rPr>
+            </m:ctrlPr>
+          </m:dPr>
+          <m:e>
+            <m:r>
+              <w:rPr>
+                <w:rFonts w:ascii="Cambria Math" w:hAnsi="Cambria Math"/>
+                <w:lang w:val="en-GB"/>
+              </w:rPr>
+              <m:t>u,v</m:t>
+            </m:r>
+          </m:e>
+        </m:d>
+        <m:r>
+          <w:rPr>
+            <w:rFonts w:ascii="Cambria Math" w:hAnsi="Cambria Math"/>
+            <w:lang w:val="en-GB"/>
+          </w:rPr>
+          <m:t>∈E</m:t>
+        </m:r>
+      </m:oMath>
+      <w:r>
+        <w:rPr>
+          <w:rFonts w:eastAsiaTheme="minorEastAsia"/>
+          <w:lang w:val="en-GB"/>
+        </w:rPr>
+        <w:t xml:space="preserve">. </w:t>
+      </w:r>
+    </w:p>
+    <w:p>
+      <w:pPr>
+        <w:rPr>
+          <w:lang w:val="en-GB"/>
+        </w:rPr>
+      </w:pPr>
+      <w:r>
+        <w:rPr>
+          <w:rFonts w:eastAsiaTheme="minorEastAsia"/>
           <w:b/>
           <w:lang w:val="en-GB"/>
         </w:rPr>
-      </w:pPr>
-      <w:r>
-        <w:rPr>
-          <w:b/>
-          <w:lang w:val="en-GB"/>
-        </w:rPr>
-        <w:t>Continue from page 590.</w:t>
+        <w:t>Continue from page 590 in the book.</w:t>
       </w:r>
       <w:bookmarkStart w:id="0" w:name="_GoBack"/>
       <w:bookmarkEnd w:id="0"/>
     </w:p>
     <w:sectPr>
-      <w:headerReference w:type="default" r:id="rId6"/>
+      <w:headerReference w:type="default" r:id="rId7"/>
       <w:pgSz w:w="11906" w:h="16838"/>
       <w:pgMar w:top="1440" w:right="1440" w:bottom="1440" w:left="1440" w:header="708" w:footer="708" w:gutter="0"/>
       <w:cols w:space="708"/>
@@ -288,7 +447,7 @@
         <w:rFonts w:asciiTheme="minorHAnsi" w:eastAsiaTheme="minorHAnsi" w:hAnsiTheme="minorHAnsi" w:cstheme="minorBidi"/>
         <w:sz w:val="22"/>
         <w:szCs w:val="22"/>
-        <w:lang w:val="en-DK" w:eastAsia="en-US" w:bidi="ar-SA"/>
+        <w:lang w:eastAsia="en-US" w:bidi="ar-SA"/>
       </w:rPr>
     </w:rPrDefault>
     <w:pPrDefault>

</xml_diff>

<commit_message>
AD10 Notes Done. Fuck Yes.
</commit_message>
<xml_diff>
--- a/Notes/AD10_Elementary Graph Algorithms.docx
+++ b/Notes/AD10_Elementary Graph Algorithms.docx
@@ -2,6 +2,53 @@
 <file path=word/document.xml><?xml version="1.0" encoding="utf-8"?>
 <w:document xmlns:wpc="http://schemas.microsoft.com/office/word/2010/wordprocessingCanvas" xmlns:cx="http://schemas.microsoft.com/office/drawing/2014/chartex" xmlns:cx1="http://schemas.microsoft.com/office/drawing/2015/9/8/chartex" xmlns:cx2="http://schemas.microsoft.com/office/drawing/2015/10/21/chartex" xmlns:cx3="http://schemas.microsoft.com/office/drawing/2016/5/9/chartex" xmlns:cx4="http://schemas.microsoft.com/office/drawing/2016/5/10/chartex" xmlns:cx5="http://schemas.microsoft.com/office/drawing/2016/5/11/chartex" xmlns:cx6="http://schemas.microsoft.com/office/drawing/2016/5/12/chartex" xmlns:cx7="http://schemas.microsoft.com/office/drawing/2016/5/13/chartex" xmlns:cx8="http://schemas.microsoft.com/office/drawing/2016/5/14/chartex" xmlns:mc="http://schemas.openxmlformats.org/markup-compatibility/2006" xmlns:aink="http://schemas.microsoft.com/office/drawing/2016/ink" xmlns:am3d="http://schemas.microsoft.com/office/drawing/2017/model3d" xmlns:o="urn:schemas-microsoft-com:office:office" xmlns:r="http://schemas.openxmlformats.org/officeDocument/2006/relationships" xmlns:m="http://schemas.openxmlformats.org/officeDocument/2006/math" xmlns:v="urn:schemas-microsoft-com:vml" xmlns:wp14="http://schemas.microsoft.com/office/word/2010/wordprocessingDrawing" xmlns:wp="http://schemas.openxmlformats.org/drawingml/2006/wordprocessingDrawing" xmlns:w10="urn:schemas-microsoft-com:office:word" xmlns:w="http://schemas.openxmlformats.org/wordprocessingml/2006/main" xmlns:w14="http://schemas.microsoft.com/office/word/2010/wordml" xmlns:w15="http://schemas.microsoft.com/office/word/2012/wordml" xmlns:w16cid="http://schemas.microsoft.com/office/word/2016/wordml/cid" xmlns:w16se="http://schemas.microsoft.com/office/word/2015/wordml/symex" xmlns:wpg="http://schemas.microsoft.com/office/word/2010/wordprocessingGroup" xmlns:wpi="http://schemas.microsoft.com/office/word/2010/wordprocessingInk" xmlns:wne="http://schemas.microsoft.com/office/word/2006/wordml" xmlns:wps="http://schemas.microsoft.com/office/word/2010/wordprocessingShape" mc:Ignorable="w14 w15 w16se w16cid wp14">
   <w:body>
+    <w:p>
+      <w:pPr>
+        <w:rPr>
+          <w:lang w:val="en-GB"/>
+        </w:rPr>
+      </w:pPr>
+      <w:r>
+        <w:rPr>
+          <w:b/>
+          <w:lang w:val="en-GB"/>
+        </w:rPr>
+        <w:t>Graph Terminology</w:t>
+      </w:r>
+    </w:p>
+    <w:p>
+      <w:pPr>
+        <w:rPr>
+          <w:lang w:val="en-GB"/>
+        </w:rPr>
+      </w:pPr>
+      <w:r>
+        <w:rPr>
+          <w:lang w:val="en-GB"/>
+        </w:rPr>
+        <w:t>V = all the vertices in the graph.</w:t>
+      </w:r>
+    </w:p>
+    <w:p>
+      <w:pPr>
+        <w:rPr>
+          <w:lang w:val="en-GB"/>
+        </w:rPr>
+      </w:pPr>
+      <w:r>
+        <w:rPr>
+          <w:lang w:val="en-GB"/>
+        </w:rPr>
+        <w:t>E = All connections between the vertices in the graph. See the list example for more info.</w:t>
+      </w:r>
+    </w:p>
+    <w:p>
+      <w:pPr>
+        <w:rPr>
+          <w:lang w:val="en-GB"/>
+        </w:rPr>
+      </w:pPr>
+    </w:p>
     <w:p>
       <w:pPr>
         <w:rPr>
@@ -190,7 +237,7 @@
                     </pic:cNvPicPr>
                   </pic:nvPicPr>
                   <pic:blipFill>
-                    <a:blip r:embed="rId6">
+                    <a:blip r:embed="rId7">
                       <a:extLst>
                         <a:ext uri="{28A0092B-C50C-407E-A947-70E740481C1C}">
                           <a14:useLocalDpi xmlns:a14="http://schemas.microsoft.com/office/drawing/2010/main" val="0"/>
@@ -255,7 +302,6 @@
         </w:rPr>
         <w:t xml:space="preserve"> </w:t>
       </w:r>
-      <w:proofErr w:type="spellStart"/>
       <w:r>
         <w:rPr>
           <w:i/>
@@ -263,7 +309,6 @@
         </w:rPr>
         <w:t>Adj</w:t>
       </w:r>
-      <w:proofErr w:type="spellEnd"/>
       <w:r>
         <w:rPr>
           <w:lang w:val="en-GB"/>
@@ -274,21 +319,7 @@
         <w:rPr>
           <w:lang w:val="en-GB"/>
         </w:rPr>
-        <w:t xml:space="preserve">Now assume we have some variable u, then the array </w:t>
-      </w:r>
-      <w:proofErr w:type="spellStart"/>
-      <w:r>
-        <w:rPr>
-          <w:lang w:val="en-GB"/>
-        </w:rPr>
-        <w:t>Adj</w:t>
-      </w:r>
-      <w:proofErr w:type="spellEnd"/>
-      <w:r>
-        <w:rPr>
-          <w:lang w:val="en-GB"/>
-        </w:rPr>
-        <w:t xml:space="preserve">[u] contains all the vertices v that fulfil the condition </w:t>
+        <w:t xml:space="preserve">Now assume we have some variable u, then the array Adj[u] contains all the vertices v that fulfil the condition </w:t>
       </w:r>
       <m:oMath>
         <m:d>
@@ -369,14 +400,7 @@
             <w:rFonts w:ascii="Cambria Math" w:eastAsiaTheme="minorEastAsia" w:hAnsi="Cambria Math"/>
             <w:lang w:val="en-GB"/>
           </w:rPr>
-          <m:t>T</m:t>
-        </m:r>
-        <m:r>
-          <w:rPr>
-            <w:rFonts w:ascii="Cambria Math" w:eastAsiaTheme="minorEastAsia" w:hAnsi="Cambria Math"/>
-            <w:lang w:val="en-GB"/>
-          </w:rPr>
-          <m:t>heta(V+E)</m:t>
+          <m:t>Theta(V+E)</m:t>
         </m:r>
       </m:oMath>
       <w:r>
@@ -408,6 +432,7 @@
           <w:noProof/>
           <w:lang w:val="en-GB"/>
         </w:rPr>
+        <w:lastRenderedPageBreak/>
         <w:drawing>
           <wp:anchor distT="0" distB="0" distL="114300" distR="114300" simplePos="0" relativeHeight="251659264" behindDoc="0" locked="0" layoutInCell="1" allowOverlap="1">
             <wp:simplePos x="0" y="0"/>
@@ -434,7 +459,7 @@
                     </pic:cNvPicPr>
                   </pic:nvPicPr>
                   <pic:blipFill>
-                    <a:blip r:embed="rId7">
+                    <a:blip r:embed="rId8">
                       <a:extLst>
                         <a:ext uri="{28A0092B-C50C-407E-A947-70E740481C1C}">
                           <a14:useLocalDpi xmlns:a14="http://schemas.microsoft.com/office/drawing/2010/main" val="0"/>
@@ -477,104 +502,22 @@
           <w:b/>
           <w:lang w:val="en-GB"/>
         </w:rPr>
-        <w:t xml:space="preserve">Now </w:t>
-      </w:r>
-      <w:proofErr w:type="spellStart"/>
-      <w:r>
-        <w:rPr>
-          <w:rFonts w:eastAsiaTheme="minorEastAsia"/>
-          <w:b/>
-          <w:lang w:val="en-GB"/>
-        </w:rPr>
-        <w:t>gimme</w:t>
-      </w:r>
-      <w:proofErr w:type="spellEnd"/>
-      <w:r>
-        <w:rPr>
-          <w:rFonts w:eastAsiaTheme="minorEastAsia"/>
-          <w:b/>
-          <w:lang w:val="en-GB"/>
-        </w:rPr>
-        <w:t xml:space="preserve"> matrices!</w:t>
-      </w:r>
-    </w:p>
-    <w:p>
-      <w:pPr>
-        <w:rPr>
-          <w:rFonts w:eastAsiaTheme="minorEastAsia"/>
-          <w:lang w:val="en-GB"/>
-        </w:rPr>
-      </w:pPr>
-      <w:r>
-        <w:rPr>
-          <w:rFonts w:eastAsiaTheme="minorEastAsia"/>
-          <w:lang w:val="en-GB"/>
-        </w:rPr>
-        <w:t xml:space="preserve">They are 2 dimensional arrays, which uses even more memory. Instead of having a set of number representing adjacency, this method instead uses a coordinate representation. If you want to check if a value v is adjacent to a value u, then you check if the </w:t>
-      </w:r>
-      <w:proofErr w:type="spellStart"/>
-      <w:r>
-        <w:rPr>
-          <w:rFonts w:eastAsiaTheme="minorEastAsia"/>
-          <w:lang w:val="en-GB"/>
-        </w:rPr>
-        <w:t>vth</w:t>
-      </w:r>
-      <w:proofErr w:type="spellEnd"/>
-      <w:r>
-        <w:rPr>
-          <w:rFonts w:eastAsiaTheme="minorEastAsia"/>
-          <w:lang w:val="en-GB"/>
-        </w:rPr>
-        <w:t xml:space="preserve"> value on the </w:t>
-      </w:r>
-      <w:proofErr w:type="spellStart"/>
-      <w:r>
-        <w:rPr>
-          <w:rFonts w:eastAsiaTheme="minorEastAsia"/>
-          <w:lang w:val="en-GB"/>
-        </w:rPr>
-        <w:t>uth</w:t>
-      </w:r>
-      <w:proofErr w:type="spellEnd"/>
-      <w:r>
-        <w:rPr>
-          <w:rFonts w:eastAsiaTheme="minorEastAsia"/>
-          <w:lang w:val="en-GB"/>
-        </w:rPr>
-        <w:t xml:space="preserve"> row is a 1. This can be seen in the image of a directed graph matrix to the right. Mind you, if the graph was undirected, you would also be able to tell the adjacency through the </w:t>
-      </w:r>
-      <w:proofErr w:type="spellStart"/>
-      <w:r>
-        <w:rPr>
-          <w:rFonts w:eastAsiaTheme="minorEastAsia"/>
-          <w:lang w:val="en-GB"/>
-        </w:rPr>
-        <w:t>uth</w:t>
-      </w:r>
-      <w:proofErr w:type="spellEnd"/>
-      <w:r>
-        <w:rPr>
-          <w:rFonts w:eastAsiaTheme="minorEastAsia"/>
-          <w:lang w:val="en-GB"/>
-        </w:rPr>
-        <w:t xml:space="preserve"> value on the </w:t>
-      </w:r>
-      <w:proofErr w:type="spellStart"/>
-      <w:r>
-        <w:rPr>
-          <w:rFonts w:eastAsiaTheme="minorEastAsia"/>
-          <w:lang w:val="en-GB"/>
-        </w:rPr>
-        <w:t>vth</w:t>
-      </w:r>
-      <w:proofErr w:type="spellEnd"/>
-      <w:r>
-        <w:rPr>
-          <w:rFonts w:eastAsiaTheme="minorEastAsia"/>
-          <w:lang w:val="en-GB"/>
-        </w:rPr>
-        <w:t xml:space="preserve"> row.</w:t>
+        <w:t>Now gimme matrices!</w:t>
+      </w:r>
+    </w:p>
+    <w:p>
+      <w:pPr>
+        <w:rPr>
+          <w:rFonts w:eastAsiaTheme="minorEastAsia"/>
+          <w:lang w:val="en-GB"/>
+        </w:rPr>
+      </w:pPr>
+      <w:r>
+        <w:rPr>
+          <w:rFonts w:eastAsiaTheme="minorEastAsia"/>
+          <w:lang w:val="en-GB"/>
+        </w:rPr>
+        <w:t>They are 2 dimensional arrays, which uses even more memory. Instead of having a set of number representing adjacency, this method instead uses a coordinate representation. If you want to check if a value v is adjacent to a value u, then you check if the vth value on the uth row is a 1. This can be seen in the image of a directed graph matrix to the right. Mind you, if the graph was undirected, you would also be able to tell the adjacency through the uth value on the vth row.</w:t>
       </w:r>
     </w:p>
     <w:p>
@@ -678,48 +621,209 @@
           <w:b/>
           <w:lang w:val="en-GB"/>
         </w:rPr>
+        <w:t>Weighted graphs</w:t>
+      </w:r>
+    </w:p>
+    <w:p>
+      <w:pPr>
+        <w:rPr>
+          <w:rFonts w:eastAsiaTheme="minorEastAsia"/>
+          <w:lang w:val="en-GB"/>
+        </w:rPr>
+      </w:pPr>
+      <w:r>
+        <w:rPr>
+          <w:rFonts w:eastAsiaTheme="minorEastAsia"/>
+          <w:lang w:val="en-GB"/>
+        </w:rPr>
+        <w:t>So this is just a side note, but you can actually use a variety of functions to change adjacency, one of which being the weighted function. It’s pretty simple, you have some function w which takes inputs u and v. When calculating the adjacency of v, you use the function w to alter v, which can alter whether it is adjacent. At least, I think that is how it works, the book doesn’t delve too heavily into it, so it does kind of sound like arcane bullshit.</w:t>
+      </w:r>
+    </w:p>
+    <w:p>
+      <w:pPr>
+        <w:rPr>
+          <w:rFonts w:eastAsiaTheme="minorEastAsia"/>
+          <w:lang w:val="en-GB"/>
+        </w:rPr>
+      </w:pPr>
+    </w:p>
+    <w:p>
+      <w:pPr>
+        <w:rPr>
+          <w:rFonts w:eastAsiaTheme="minorEastAsia"/>
+          <w:lang w:val="en-GB"/>
+        </w:rPr>
+      </w:pPr>
+      <w:r>
+        <w:rPr>
+          <w:rFonts w:eastAsiaTheme="minorEastAsia"/>
+          <w:b/>
+          <w:lang w:val="en-GB"/>
+        </w:rPr>
+        <w:t>Breadth-first search</w:t>
+      </w:r>
+    </w:p>
+    <w:p>
+      <w:pPr>
+        <w:rPr>
+          <w:rFonts w:eastAsiaTheme="minorEastAsia"/>
+          <w:lang w:val="en-GB"/>
+        </w:rPr>
+      </w:pPr>
+      <w:r>
+        <w:rPr>
+          <w:rFonts w:eastAsiaTheme="minorEastAsia"/>
+          <w:lang w:val="en-GB"/>
+        </w:rPr>
+        <w:t xml:space="preserve">A breadth-first search algorithm takes inputs </w:t>
+      </w:r>
+      <m:oMath>
+        <m:r>
+          <w:rPr>
+            <w:rFonts w:ascii="Cambria Math" w:eastAsiaTheme="minorEastAsia" w:hAnsi="Cambria Math"/>
+            <w:lang w:val="en-GB"/>
+          </w:rPr>
+          <m:t>G=(V,E)</m:t>
+        </m:r>
+      </m:oMath>
+      <w:r>
+        <w:rPr>
+          <w:rFonts w:eastAsiaTheme="minorEastAsia"/>
+          <w:lang w:val="en-GB"/>
+        </w:rPr>
+        <w:t xml:space="preserve"> and a single source vertex s. The algorithm the distance from the source vertex to each other vertex in reach. It should be noted that the distance is defined as smallest number of edges between the source and the target vertex.</w:t>
+      </w:r>
+    </w:p>
+    <w:p>
+      <w:pPr>
+        <w:rPr>
+          <w:rFonts w:eastAsiaTheme="minorEastAsia"/>
+          <w:lang w:val="en-GB"/>
+        </w:rPr>
+      </w:pPr>
+      <w:r>
+        <w:rPr>
+          <w:rFonts w:eastAsiaTheme="minorEastAsia"/>
+          <w:lang w:val="en-GB"/>
+        </w:rPr>
+        <w:t xml:space="preserve">From what I can tell, the algorithm </w:t>
+      </w:r>
+      <w:r>
+        <w:rPr>
+          <w:rFonts w:eastAsiaTheme="minorEastAsia"/>
+          <w:lang w:val="en-GB"/>
+        </w:rPr>
+        <w:t xml:space="preserve">finds all vertices in </w:t>
+      </w:r>
+      <w:r>
+        <w:rPr>
+          <w:rFonts w:eastAsiaTheme="minorEastAsia"/>
+          <w:i/>
+          <w:lang w:val="en-GB"/>
+        </w:rPr>
+        <w:t>intervals</w:t>
+      </w:r>
+      <w:r>
+        <w:rPr>
+          <w:rFonts w:eastAsiaTheme="minorEastAsia"/>
+          <w:lang w:val="en-GB"/>
+        </w:rPr>
+        <w:t xml:space="preserve"> of distances, starting from the closest. For example, say you have a source vertex 8 in a graph of 30 vertices. The algorithm can then try first find all vertices within a distance of 1 edge. </w:t>
+      </w:r>
+      <w:r>
+        <w:rPr>
+          <w:rFonts w:eastAsiaTheme="minorEastAsia"/>
+          <w:lang w:val="en-GB"/>
+        </w:rPr>
+        <w:t xml:space="preserve">Assuming source s = 8, and </w:t>
+      </w:r>
+      <w:r>
+        <w:rPr>
+          <w:rFonts w:eastAsiaTheme="minorEastAsia"/>
+          <w:lang w:val="en-GB"/>
+        </w:rPr>
+        <w:t>if 8 points to 2 and 17, it will find vertex 2 and 17. The algorithm then expands to find all vertices within 1 to 2 edges. That means it then finds all vertices pointed to by either 2 and/or 17. The algorithm then repeats the process with all vertices found.</w:t>
+      </w:r>
+    </w:p>
+    <w:p>
+      <w:pPr>
+        <w:rPr>
+          <w:rFonts w:eastAsiaTheme="minorEastAsia"/>
+          <w:lang w:val="en-GB"/>
+        </w:rPr>
+      </w:pPr>
+      <w:r>
+        <w:rPr>
+          <w:rFonts w:eastAsiaTheme="minorEastAsia"/>
+          <w:lang w:val="en-GB"/>
+        </w:rPr>
+        <w:t>To keep track of which vertices have already been found (and prevent possible infinite iterations), the algorithm connects all vertices with 1 of 3 colours. For the sake of this example, undiscovered vertices are marked white, while discovered vertices are either grey or black. Grey represents discovered vertices containing edges pointing to undiscovered vertices. Black vertices only connect to other discovered vertices.</w:t>
+      </w:r>
+      <w:r>
+        <w:rPr>
+          <w:rFonts w:eastAsiaTheme="minorEastAsia"/>
+          <w:lang w:val="en-GB"/>
+        </w:rPr>
+        <w:t xml:space="preserve"> When a vertex is discovered, it is highly recommended that you store the distance to it, though I’m not sure if that’s supposed to be inside the vertex itself or if it should be in a hash map.</w:t>
+      </w:r>
+    </w:p>
+    <w:p>
+      <w:pPr>
+        <w:rPr>
+          <w:rFonts w:eastAsiaTheme="minorEastAsia"/>
+          <w:lang w:val="en-GB"/>
+        </w:rPr>
+      </w:pPr>
+      <w:r>
+        <w:rPr>
+          <w:rFonts w:eastAsiaTheme="minorEastAsia"/>
+          <w:lang w:val="en-GB"/>
+        </w:rPr>
+        <w:t xml:space="preserve">Oh yeah btw, trees are a thing for this shit. Basically, when doing the search, you can create a tree of which vertices are connected to which. </w:t>
+      </w:r>
+      <w:r>
+        <w:rPr>
+          <w:rFonts w:eastAsiaTheme="minorEastAsia"/>
+          <w:lang w:val="en-GB"/>
+        </w:rPr>
+        <w:t xml:space="preserve">This can pose a few problems because depending on how the tree is structured, it will misrepresent the graph results. The problem you want to avoid when making these trees occur when a vertex has multiple parent vertices (pointed to by other vertices), but also share child vertices with one of the parents. In this case, you are going to want to make the </w:t>
+      </w:r>
+      <w:r>
+        <w:rPr>
+          <w:rFonts w:eastAsiaTheme="minorEastAsia"/>
+          <w:lang w:val="en-GB"/>
+        </w:rPr>
         <w:lastRenderedPageBreak/>
-        <w:t>Weighted graphs</w:t>
-      </w:r>
-    </w:p>
-    <w:p>
-      <w:pPr>
-        <w:rPr>
-          <w:rFonts w:eastAsiaTheme="minorEastAsia"/>
-          <w:lang w:val="en-GB"/>
-        </w:rPr>
-      </w:pPr>
-      <w:proofErr w:type="gramStart"/>
-      <w:r>
-        <w:rPr>
-          <w:rFonts w:eastAsiaTheme="minorEastAsia"/>
-          <w:lang w:val="en-GB"/>
-        </w:rPr>
-        <w:t>So</w:t>
-      </w:r>
-      <w:proofErr w:type="gramEnd"/>
-      <w:r>
-        <w:rPr>
-          <w:rFonts w:eastAsiaTheme="minorEastAsia"/>
-          <w:lang w:val="en-GB"/>
-        </w:rPr>
-        <w:t xml:space="preserve"> this is just a side note, but you can actually use a variety of functions to change adjacency, one of which being the weighted function. It’s </w:t>
-      </w:r>
-      <w:proofErr w:type="gramStart"/>
-      <w:r>
-        <w:rPr>
-          <w:rFonts w:eastAsiaTheme="minorEastAsia"/>
-          <w:lang w:val="en-GB"/>
-        </w:rPr>
-        <w:t>pretty simple</w:t>
-      </w:r>
-      <w:proofErr w:type="gramEnd"/>
-      <w:r>
-        <w:rPr>
-          <w:rFonts w:eastAsiaTheme="minorEastAsia"/>
-          <w:lang w:val="en-GB"/>
-        </w:rPr>
-        <w:t>, you have some function w which takes inputs u and v. When calculating the adjacency of v, you use the function w to alter v, which can alter whether it is adjacent. At least, I think that is how it works, the book doesn’t delve too heavily into it, so it does kind of sound like arcane bullshit.</w:t>
+        <w:t>tree in such a way that the vertex is connected with the parent vertex with whom it shares a child, as the vertex and the child can then exist as neighbour vertices.</w:t>
+      </w:r>
+    </w:p>
+    <w:p>
+      <w:pPr>
+        <w:rPr>
+          <w:rFonts w:eastAsiaTheme="minorEastAsia"/>
+          <w:lang w:val="en-GB"/>
+        </w:rPr>
+      </w:pPr>
+      <w:r>
+        <w:rPr>
+          <w:rFonts w:eastAsiaTheme="minorEastAsia"/>
+          <w:lang w:val="en-GB"/>
+        </w:rPr>
+        <w:t>Side note: this algorithm gives 0 fucks whether the graph is directed or not.</w:t>
+      </w:r>
+      <w:r>
+        <w:rPr>
+          <w:rFonts w:eastAsiaTheme="minorEastAsia"/>
+          <w:lang w:val="en-GB"/>
+        </w:rPr>
+        <w:t xml:space="preserve"> Also, the use of G and s are not exclusive to the breadth-first search algorithm.</w:t>
+      </w:r>
+      <w:r>
+        <w:rPr>
+          <w:rFonts w:eastAsiaTheme="minorEastAsia"/>
+          <w:lang w:val="en-GB"/>
+        </w:rPr>
+        <w:t xml:space="preserve"> When implementing a graph searching algorithm I highly recommend doing it using the dynamic programming style.</w:t>
       </w:r>
     </w:p>
     <w:p>
@@ -743,21 +847,156 @@
           <w:b/>
           <w:lang w:val="en-GB"/>
         </w:rPr>
-        <w:t>Breadth-first search</w:t>
-      </w:r>
-    </w:p>
-    <w:p>
-      <w:pPr>
-        <w:rPr>
-          <w:rFonts w:eastAsiaTheme="minorEastAsia"/>
-          <w:lang w:val="en-GB"/>
-        </w:rPr>
-      </w:pPr>
+        <w:t>Depth-first search</w:t>
+      </w:r>
+    </w:p>
+    <w:p>
+      <w:pPr>
+        <w:rPr>
+          <w:rFonts w:eastAsiaTheme="minorEastAsia"/>
+          <w:lang w:val="en-GB"/>
+        </w:rPr>
+      </w:pPr>
+      <w:r>
+        <w:rPr>
+          <w:rFonts w:eastAsiaTheme="minorEastAsia"/>
+          <w:lang w:val="en-GB"/>
+        </w:rPr>
+        <w:t xml:space="preserve">The depth-first search algorithm functions a bit differently from the breadth-first, as it instead of finding all vertices within a specific distance interval, it picks a connected vertex and does the same for the vertices the target vertex is connected to. This repeats until it comes to a vertex with no undiscovered vertices connected, after which it backtracks and tries to find all undiscovered vertices connected to previous vertices. Once all connected vertices have been fully explored, it checks if there still are any undiscovered vertices. If not, great, terminate that shit. If there are, it selects one of them and passes it as a source vertex </w:t>
+      </w:r>
+      <w:r>
+        <w:rPr>
+          <w:rFonts w:eastAsiaTheme="minorEastAsia"/>
+          <w:lang w:val="en-GB"/>
+        </w:rPr>
+        <w:t>to repeat the entire process all over</w:t>
+      </w:r>
+      <w:r>
+        <w:rPr>
+          <w:rFonts w:eastAsiaTheme="minorEastAsia"/>
+          <w:lang w:val="en-GB"/>
+        </w:rPr>
+        <w:t>.</w:t>
+      </w:r>
+    </w:p>
+    <w:p>
+      <w:pPr>
+        <w:rPr>
+          <w:rFonts w:eastAsiaTheme="minorEastAsia"/>
+          <w:lang w:val="en-GB"/>
+        </w:rPr>
+      </w:pPr>
+      <w:r>
+        <w:rPr>
+          <w:rFonts w:eastAsiaTheme="minorEastAsia"/>
+          <w:lang w:val="en-GB"/>
+        </w:rPr>
+        <w:t xml:space="preserve">With regards to the lit af trees, </w:t>
+      </w:r>
+      <w:r>
+        <w:rPr>
+          <w:rFonts w:eastAsiaTheme="minorEastAsia"/>
+          <w:lang w:val="en-GB"/>
+        </w:rPr>
+        <w:t>it is possible for a single algorithm to form multiple trees due to the source changing. In such a scenario, the original run of the program forms a forest of trees. In order to help structure the trees, the algorithm gives discovered vertices two timestamps: one for when the vertex itself is discovered, and once again when all of its vertices have also been discovered.</w:t>
+      </w:r>
+    </w:p>
+    <w:p>
+      <w:pPr>
+        <w:rPr>
+          <w:rFonts w:eastAsiaTheme="minorEastAsia"/>
+          <w:lang w:val="en-GB"/>
+        </w:rPr>
+      </w:pPr>
+    </w:p>
+    <w:p>
+      <w:pPr>
+        <w:rPr>
+          <w:rFonts w:eastAsiaTheme="minorEastAsia"/>
+          <w:lang w:val="en-GB"/>
+        </w:rPr>
+      </w:pPr>
+      <w:r>
+        <w:rPr>
+          <w:rFonts w:eastAsiaTheme="minorEastAsia"/>
+          <w:b/>
+          <w:lang w:val="en-GB"/>
+        </w:rPr>
+        <w:t>Directed Acyclic Graph</w:t>
+      </w:r>
+    </w:p>
+    <w:p>
+      <w:pPr>
+        <w:rPr>
+          <w:rFonts w:eastAsiaTheme="minorEastAsia"/>
+          <w:lang w:val="en-GB"/>
+        </w:rPr>
+      </w:pPr>
+      <w:r>
+        <w:rPr>
+          <w:rFonts w:eastAsiaTheme="minorEastAsia"/>
+          <w:lang w:val="en-GB"/>
+        </w:rPr>
+        <w:t>So, assume you have a directed graph of some sort. Let’s say with 3 vertices, a, b, and c. A points to both b and c. b points to c. Congrats, you now have a DAG graph, as the graph does not have a looping connection. If it were to be a non DAG graph, a would point to b, b to c, and c, to a, creating and endless loop.</w:t>
+      </w:r>
+    </w:p>
+    <w:p>
+      <w:pPr>
+        <w:rPr>
+          <w:rFonts w:eastAsiaTheme="minorEastAsia"/>
+          <w:lang w:val="en-GB"/>
+        </w:rPr>
+      </w:pPr>
+    </w:p>
+    <w:p>
+      <w:pPr>
+        <w:rPr>
+          <w:rFonts w:eastAsiaTheme="minorEastAsia"/>
+          <w:lang w:val="en-GB"/>
+        </w:rPr>
+      </w:pPr>
+      <w:r>
+        <w:rPr>
+          <w:rFonts w:eastAsiaTheme="minorEastAsia"/>
+          <w:b/>
+          <w:lang w:val="en-GB"/>
+        </w:rPr>
+        <w:t>Topological sorting</w:t>
+      </w:r>
+    </w:p>
+    <w:p>
+      <w:pPr>
+        <w:rPr>
+          <w:rFonts w:eastAsiaTheme="minorEastAsia"/>
+          <w:lang w:val="en-GB"/>
+        </w:rPr>
+      </w:pPr>
+      <w:r>
+        <w:rPr>
+          <w:rFonts w:eastAsiaTheme="minorEastAsia"/>
+          <w:lang w:val="en-GB"/>
+        </w:rPr>
+        <w:t>It’s fucking magic.</w:t>
+      </w:r>
+      <w:r>
+        <w:rPr>
+          <w:rFonts w:eastAsiaTheme="minorEastAsia"/>
+          <w:lang w:val="en-GB"/>
+        </w:rPr>
+        <w:t xml:space="preserve"> But no really, it involves some shit with numbering vertices based on distance using DFS, and then at the end of one tree, you go all the way back, giving all the vertices on the way values which include the added distance for going back.</w:t>
+      </w:r>
+      <w:r>
+        <w:rPr>
+          <w:rFonts w:eastAsiaTheme="minorEastAsia"/>
+          <w:lang w:val="en-GB"/>
+        </w:rPr>
+        <w:t xml:space="preserve"> This can then in some way prevent cycles or some shit.</w:t>
+      </w:r>
       <w:bookmarkStart w:id="0" w:name="_GoBack"/>
       <w:bookmarkEnd w:id="0"/>
     </w:p>
     <w:sectPr>
-      <w:headerReference w:type="default" r:id="rId8"/>
+      <w:headerReference w:type="default" r:id="rId9"/>
       <w:pgSz w:w="11906" w:h="16838"/>
       <w:pgMar w:top="1440" w:right="1440" w:bottom="1440" w:left="1440" w:header="708" w:footer="708" w:gutter="0"/>
       <w:cols w:space="708"/>
@@ -1629,4 +1868,16 @@
     </a:ext>
   </a:extLst>
 </a:theme>
+</file>
+
+<file path=customXml/item1.xml><?xml version="1.0" encoding="utf-8"?>
+<b:Sources xmlns:b="http://schemas.openxmlformats.org/officeDocument/2006/bibliography" xmlns="http://schemas.openxmlformats.org/officeDocument/2006/bibliography" SelectedStyle="\APASixthEditionOfficeOnline.xsl" StyleName="APA" Version="6"/>
+</file>
+
+<file path=customXml/itemProps1.xml><?xml version="1.0" encoding="utf-8"?>
+<ds:datastoreItem xmlns:ds="http://schemas.openxmlformats.org/officeDocument/2006/customXml" ds:itemID="{A28CBD36-D6FD-45F2-9F54-A51D51D7E8F3}">
+  <ds:schemaRefs>
+    <ds:schemaRef ds:uri="http://schemas.openxmlformats.org/officeDocument/2006/bibliography"/>
+  </ds:schemaRefs>
+</ds:datastoreItem>
 </file>
</xml_diff>

<commit_message>
Slight Grammatical change to AD10
</commit_message>
<xml_diff>
--- a/Notes/AD10_Elementary Graph Algorithms.docx
+++ b/Notes/AD10_Elementary Graph Algorithms.docx
@@ -302,6 +302,7 @@
         </w:rPr>
         <w:t xml:space="preserve"> </w:t>
       </w:r>
+      <w:proofErr w:type="spellStart"/>
       <w:r>
         <w:rPr>
           <w:i/>
@@ -309,6 +310,7 @@
         </w:rPr>
         <w:t>Adj</w:t>
       </w:r>
+      <w:proofErr w:type="spellEnd"/>
       <w:r>
         <w:rPr>
           <w:lang w:val="en-GB"/>
@@ -319,7 +321,21 @@
         <w:rPr>
           <w:lang w:val="en-GB"/>
         </w:rPr>
-        <w:t xml:space="preserve">Now assume we have some variable u, then the array Adj[u] contains all the vertices v that fulfil the condition </w:t>
+        <w:t xml:space="preserve">Now assume we have some variable u, then the array </w:t>
+      </w:r>
+      <w:proofErr w:type="spellStart"/>
+      <w:r>
+        <w:rPr>
+          <w:lang w:val="en-GB"/>
+        </w:rPr>
+        <w:t>Adj</w:t>
+      </w:r>
+      <w:proofErr w:type="spellEnd"/>
+      <w:r>
+        <w:rPr>
+          <w:lang w:val="en-GB"/>
+        </w:rPr>
+        <w:t xml:space="preserve">[u] contains all the vertices v that fulfil the condition </w:t>
       </w:r>
       <m:oMath>
         <m:d>
@@ -502,22 +518,104 @@
           <w:b/>
           <w:lang w:val="en-GB"/>
         </w:rPr>
-        <w:t>Now gimme matrices!</w:t>
-      </w:r>
-    </w:p>
-    <w:p>
-      <w:pPr>
-        <w:rPr>
-          <w:rFonts w:eastAsiaTheme="minorEastAsia"/>
-          <w:lang w:val="en-GB"/>
-        </w:rPr>
-      </w:pPr>
-      <w:r>
-        <w:rPr>
-          <w:rFonts w:eastAsiaTheme="minorEastAsia"/>
-          <w:lang w:val="en-GB"/>
-        </w:rPr>
-        <w:t>They are 2 dimensional arrays, which uses even more memory. Instead of having a set of number representing adjacency, this method instead uses a coordinate representation. If you want to check if a value v is adjacent to a value u, then you check if the vth value on the uth row is a 1. This can be seen in the image of a directed graph matrix to the right. Mind you, if the graph was undirected, you would also be able to tell the adjacency through the uth value on the vth row.</w:t>
+        <w:t xml:space="preserve">Now </w:t>
+      </w:r>
+      <w:proofErr w:type="spellStart"/>
+      <w:r>
+        <w:rPr>
+          <w:rFonts w:eastAsiaTheme="minorEastAsia"/>
+          <w:b/>
+          <w:lang w:val="en-GB"/>
+        </w:rPr>
+        <w:t>gimme</w:t>
+      </w:r>
+      <w:proofErr w:type="spellEnd"/>
+      <w:r>
+        <w:rPr>
+          <w:rFonts w:eastAsiaTheme="minorEastAsia"/>
+          <w:b/>
+          <w:lang w:val="en-GB"/>
+        </w:rPr>
+        <w:t xml:space="preserve"> matrices!</w:t>
+      </w:r>
+    </w:p>
+    <w:p>
+      <w:pPr>
+        <w:rPr>
+          <w:rFonts w:eastAsiaTheme="minorEastAsia"/>
+          <w:lang w:val="en-GB"/>
+        </w:rPr>
+      </w:pPr>
+      <w:r>
+        <w:rPr>
+          <w:rFonts w:eastAsiaTheme="minorEastAsia"/>
+          <w:lang w:val="en-GB"/>
+        </w:rPr>
+        <w:t xml:space="preserve">They are 2 dimensional arrays, which uses even more memory. Instead of having a set of number representing adjacency, this method instead uses a coordinate representation. If you want to check if a value v is adjacent to a value u, then you check if the </w:t>
+      </w:r>
+      <w:proofErr w:type="spellStart"/>
+      <w:r>
+        <w:rPr>
+          <w:rFonts w:eastAsiaTheme="minorEastAsia"/>
+          <w:lang w:val="en-GB"/>
+        </w:rPr>
+        <w:t>vth</w:t>
+      </w:r>
+      <w:proofErr w:type="spellEnd"/>
+      <w:r>
+        <w:rPr>
+          <w:rFonts w:eastAsiaTheme="minorEastAsia"/>
+          <w:lang w:val="en-GB"/>
+        </w:rPr>
+        <w:t xml:space="preserve"> value on the </w:t>
+      </w:r>
+      <w:proofErr w:type="spellStart"/>
+      <w:r>
+        <w:rPr>
+          <w:rFonts w:eastAsiaTheme="minorEastAsia"/>
+          <w:lang w:val="en-GB"/>
+        </w:rPr>
+        <w:t>uth</w:t>
+      </w:r>
+      <w:proofErr w:type="spellEnd"/>
+      <w:r>
+        <w:rPr>
+          <w:rFonts w:eastAsiaTheme="minorEastAsia"/>
+          <w:lang w:val="en-GB"/>
+        </w:rPr>
+        <w:t xml:space="preserve"> row is a 1. This can be seen in the image of a directed graph matrix to the right. Mind you, if the graph was undirected, you would also be able to tell the adjacency through the </w:t>
+      </w:r>
+      <w:proofErr w:type="spellStart"/>
+      <w:r>
+        <w:rPr>
+          <w:rFonts w:eastAsiaTheme="minorEastAsia"/>
+          <w:lang w:val="en-GB"/>
+        </w:rPr>
+        <w:t>uth</w:t>
+      </w:r>
+      <w:proofErr w:type="spellEnd"/>
+      <w:r>
+        <w:rPr>
+          <w:rFonts w:eastAsiaTheme="minorEastAsia"/>
+          <w:lang w:val="en-GB"/>
+        </w:rPr>
+        <w:t xml:space="preserve"> value on the </w:t>
+      </w:r>
+      <w:proofErr w:type="spellStart"/>
+      <w:r>
+        <w:rPr>
+          <w:rFonts w:eastAsiaTheme="minorEastAsia"/>
+          <w:lang w:val="en-GB"/>
+        </w:rPr>
+        <w:t>vth</w:t>
+      </w:r>
+      <w:proofErr w:type="spellEnd"/>
+      <w:r>
+        <w:rPr>
+          <w:rFonts w:eastAsiaTheme="minorEastAsia"/>
+          <w:lang w:val="en-GB"/>
+        </w:rPr>
+        <w:t xml:space="preserve"> row.</w:t>
       </w:r>
     </w:p>
     <w:p>
@@ -631,12 +729,37 @@
           <w:lang w:val="en-GB"/>
         </w:rPr>
       </w:pPr>
-      <w:r>
-        <w:rPr>
-          <w:rFonts w:eastAsiaTheme="minorEastAsia"/>
-          <w:lang w:val="en-GB"/>
-        </w:rPr>
-        <w:t>So this is just a side note, but you can actually use a variety of functions to change adjacency, one of which being the weighted function. It’s pretty simple, you have some function w which takes inputs u and v. When calculating the adjacency of v, you use the function w to alter v, which can alter whether it is adjacent. At least, I think that is how it works, the book doesn’t delve too heavily into it, so it does kind of sound like arcane bullshit.</w:t>
+      <w:proofErr w:type="gramStart"/>
+      <w:r>
+        <w:rPr>
+          <w:rFonts w:eastAsiaTheme="minorEastAsia"/>
+          <w:lang w:val="en-GB"/>
+        </w:rPr>
+        <w:t>So</w:t>
+      </w:r>
+      <w:proofErr w:type="gramEnd"/>
+      <w:r>
+        <w:rPr>
+          <w:rFonts w:eastAsiaTheme="minorEastAsia"/>
+          <w:lang w:val="en-GB"/>
+        </w:rPr>
+        <w:t xml:space="preserve"> this is just a side note, but you can actually use a variety of functions to change adjacency, one of which being the weighted function. It’s </w:t>
+      </w:r>
+      <w:proofErr w:type="gramStart"/>
+      <w:r>
+        <w:rPr>
+          <w:rFonts w:eastAsiaTheme="minorEastAsia"/>
+          <w:lang w:val="en-GB"/>
+        </w:rPr>
+        <w:t>pretty simple</w:t>
+      </w:r>
+      <w:proofErr w:type="gramEnd"/>
+      <w:r>
+        <w:rPr>
+          <w:rFonts w:eastAsiaTheme="minorEastAsia"/>
+          <w:lang w:val="en-GB"/>
+        </w:rPr>
+        <w:t>, you have some function w which takes inputs u and v. When calculating the adjacency of v, you use the function w to alter v, which can alter whether it is adjacent. At least, I think that is how it works, the book doesn’t delve too heavily into it, so it does kind of sound like arcane bullshit.</w:t>
       </w:r>
     </w:p>
     <w:p>
@@ -691,309 +814,419 @@
           <w:rFonts w:eastAsiaTheme="minorEastAsia"/>
           <w:lang w:val="en-GB"/>
         </w:rPr>
-        <w:t xml:space="preserve"> and a single source vertex s. The algorithm the distance from the source vertex to each other vertex in reach. It should be noted that the distance is defined as smallest number of edges between the source and the target vertex.</w:t>
-      </w:r>
-    </w:p>
-    <w:p>
-      <w:pPr>
-        <w:rPr>
-          <w:rFonts w:eastAsiaTheme="minorEastAsia"/>
-          <w:lang w:val="en-GB"/>
-        </w:rPr>
-      </w:pPr>
-      <w:r>
-        <w:rPr>
-          <w:rFonts w:eastAsiaTheme="minorEastAsia"/>
-          <w:lang w:val="en-GB"/>
-        </w:rPr>
-        <w:t xml:space="preserve">From what I can tell, the algorithm </w:t>
-      </w:r>
-      <w:r>
-        <w:rPr>
-          <w:rFonts w:eastAsiaTheme="minorEastAsia"/>
-          <w:lang w:val="en-GB"/>
-        </w:rPr>
-        <w:t xml:space="preserve">finds all vertices in </w:t>
-      </w:r>
-      <w:r>
-        <w:rPr>
-          <w:rFonts w:eastAsiaTheme="minorEastAsia"/>
-          <w:i/>
-          <w:lang w:val="en-GB"/>
-        </w:rPr>
-        <w:t>intervals</w:t>
-      </w:r>
-      <w:r>
-        <w:rPr>
-          <w:rFonts w:eastAsiaTheme="minorEastAsia"/>
-          <w:lang w:val="en-GB"/>
-        </w:rPr>
-        <w:t xml:space="preserve"> of distances, starting from the closest. For example, say you have a source vertex 8 in a graph of 30 vertices. The algorithm can then try first find all vertices within a distance of 1 edge. </w:t>
-      </w:r>
-      <w:r>
-        <w:rPr>
-          <w:rFonts w:eastAsiaTheme="minorEastAsia"/>
-          <w:lang w:val="en-GB"/>
-        </w:rPr>
-        <w:t xml:space="preserve">Assuming source s = 8, and </w:t>
-      </w:r>
-      <w:r>
-        <w:rPr>
-          <w:rFonts w:eastAsiaTheme="minorEastAsia"/>
-          <w:lang w:val="en-GB"/>
-        </w:rPr>
-        <w:t>if 8 points to 2 and 17, it will find vertex 2 and 17. The algorithm then expands to find all vertices within 1 to 2 edges. That means it then finds all vertices pointed to by either 2 and/or 17. The algorithm then repeats the process with all vertices found.</w:t>
-      </w:r>
-    </w:p>
-    <w:p>
-      <w:pPr>
-        <w:rPr>
-          <w:rFonts w:eastAsiaTheme="minorEastAsia"/>
-          <w:lang w:val="en-GB"/>
-        </w:rPr>
-      </w:pPr>
-      <w:r>
-        <w:rPr>
-          <w:rFonts w:eastAsiaTheme="minorEastAsia"/>
-          <w:lang w:val="en-GB"/>
-        </w:rPr>
-        <w:t>To keep track of which vertices have already been found (and prevent possible infinite iterations), the algorithm connects all vertices with 1 of 3 colours. For the sake of this example, undiscovered vertices are marked white, while discovered vertices are either grey or black. Grey represents discovered vertices containing edges pointing to undiscovered vertices. Black vertices only connect to other discovered vertices.</w:t>
-      </w:r>
-      <w:r>
-        <w:rPr>
-          <w:rFonts w:eastAsiaTheme="minorEastAsia"/>
-          <w:lang w:val="en-GB"/>
-        </w:rPr>
-        <w:t xml:space="preserve"> When a vertex is discovered, it is highly recommended that you store the distance to it, though I’m not sure if that’s supposed to be inside the vertex itself or if it should be in a hash map.</w:t>
-      </w:r>
-    </w:p>
-    <w:p>
-      <w:pPr>
-        <w:rPr>
-          <w:rFonts w:eastAsiaTheme="minorEastAsia"/>
-          <w:lang w:val="en-GB"/>
-        </w:rPr>
-      </w:pPr>
-      <w:r>
-        <w:rPr>
-          <w:rFonts w:eastAsiaTheme="minorEastAsia"/>
-          <w:lang w:val="en-GB"/>
-        </w:rPr>
-        <w:t xml:space="preserve">Oh yeah btw, trees are a thing for this shit. Basically, when doing the search, you can create a tree of which vertices are connected to which. </w:t>
-      </w:r>
-      <w:r>
-        <w:rPr>
-          <w:rFonts w:eastAsiaTheme="minorEastAsia"/>
-          <w:lang w:val="en-GB"/>
-        </w:rPr>
-        <w:t xml:space="preserve">This can pose a few problems because depending on how the tree is structured, it will misrepresent the graph results. The problem you want to avoid when making these trees occur when a vertex has multiple parent vertices (pointed to by other vertices), but also share child vertices with one of the parents. In this case, you are going to want to make the </w:t>
-      </w:r>
-      <w:r>
-        <w:rPr>
-          <w:rFonts w:eastAsiaTheme="minorEastAsia"/>
-          <w:lang w:val="en-GB"/>
-        </w:rPr>
-        <w:lastRenderedPageBreak/>
-        <w:t>tree in such a way that the vertex is connected with the parent vertex with whom it shares a child, as the vertex and the child can then exist as neighbour vertices.</w:t>
-      </w:r>
-    </w:p>
-    <w:p>
-      <w:pPr>
-        <w:rPr>
-          <w:rFonts w:eastAsiaTheme="minorEastAsia"/>
-          <w:lang w:val="en-GB"/>
-        </w:rPr>
-      </w:pPr>
-      <w:r>
-        <w:rPr>
-          <w:rFonts w:eastAsiaTheme="minorEastAsia"/>
-          <w:lang w:val="en-GB"/>
-        </w:rPr>
-        <w:t>Side note: this algorithm gives 0 fucks whether the graph is directed or not.</w:t>
-      </w:r>
-      <w:r>
-        <w:rPr>
-          <w:rFonts w:eastAsiaTheme="minorEastAsia"/>
-          <w:lang w:val="en-GB"/>
-        </w:rPr>
-        <w:t xml:space="preserve"> Also, the use of G and s are not exclusive to the breadth-first search algorithm.</w:t>
-      </w:r>
-      <w:r>
-        <w:rPr>
-          <w:rFonts w:eastAsiaTheme="minorEastAsia"/>
-          <w:lang w:val="en-GB"/>
-        </w:rPr>
-        <w:t xml:space="preserve"> When implementing a graph searching algorithm I highly recommend doing it using the dynamic programming style.</w:t>
-      </w:r>
-    </w:p>
-    <w:p>
-      <w:pPr>
-        <w:rPr>
-          <w:rFonts w:eastAsiaTheme="minorEastAsia"/>
-          <w:lang w:val="en-GB"/>
-        </w:rPr>
-      </w:pPr>
-    </w:p>
-    <w:p>
-      <w:pPr>
-        <w:rPr>
-          <w:rFonts w:eastAsiaTheme="minorEastAsia"/>
-          <w:lang w:val="en-GB"/>
-        </w:rPr>
-      </w:pPr>
-      <w:r>
-        <w:rPr>
-          <w:rFonts w:eastAsiaTheme="minorEastAsia"/>
-          <w:b/>
-          <w:lang w:val="en-GB"/>
-        </w:rPr>
-        <w:t>Depth-first search</w:t>
-      </w:r>
-    </w:p>
-    <w:p>
-      <w:pPr>
-        <w:rPr>
-          <w:rFonts w:eastAsiaTheme="minorEastAsia"/>
-          <w:lang w:val="en-GB"/>
-        </w:rPr>
-      </w:pPr>
-      <w:r>
-        <w:rPr>
-          <w:rFonts w:eastAsiaTheme="minorEastAsia"/>
-          <w:lang w:val="en-GB"/>
-        </w:rPr>
-        <w:t xml:space="preserve">The depth-first search algorithm functions a bit differently from the breadth-first, as it instead of finding all vertices within a specific distance interval, it picks a connected vertex and does the same for the vertices the target vertex is connected to. This repeats until it comes to a vertex with no undiscovered vertices connected, after which it backtracks and tries to find all undiscovered vertices connected to previous vertices. Once all connected vertices have been fully explored, it checks if there still are any undiscovered vertices. If not, great, terminate that shit. If there are, it selects one of them and passes it as a source vertex </w:t>
-      </w:r>
-      <w:r>
-        <w:rPr>
-          <w:rFonts w:eastAsiaTheme="minorEastAsia"/>
-          <w:lang w:val="en-GB"/>
-        </w:rPr>
-        <w:t>to repeat the entire process all over</w:t>
-      </w:r>
-      <w:r>
-        <w:rPr>
-          <w:rFonts w:eastAsiaTheme="minorEastAsia"/>
-          <w:lang w:val="en-GB"/>
-        </w:rPr>
-        <w:t>.</w:t>
-      </w:r>
-    </w:p>
-    <w:p>
-      <w:pPr>
-        <w:rPr>
-          <w:rFonts w:eastAsiaTheme="minorEastAsia"/>
-          <w:lang w:val="en-GB"/>
-        </w:rPr>
-      </w:pPr>
-      <w:r>
-        <w:rPr>
-          <w:rFonts w:eastAsiaTheme="minorEastAsia"/>
-          <w:lang w:val="en-GB"/>
-        </w:rPr>
-        <w:t xml:space="preserve">With regards to the lit af trees, </w:t>
-      </w:r>
-      <w:r>
-        <w:rPr>
-          <w:rFonts w:eastAsiaTheme="minorEastAsia"/>
-          <w:lang w:val="en-GB"/>
-        </w:rPr>
-        <w:t>it is possible for a single algorithm to form multiple trees due to the source changing. In such a scenario, the original run of the program forms a forest of trees. In order to help structure the trees, the algorithm gives discovered vertices two timestamps: one for when the vertex itself is discovered, and once again when all of its vertices have also been discovered.</w:t>
-      </w:r>
-    </w:p>
-    <w:p>
-      <w:pPr>
-        <w:rPr>
-          <w:rFonts w:eastAsiaTheme="minorEastAsia"/>
-          <w:lang w:val="en-GB"/>
-        </w:rPr>
-      </w:pPr>
-    </w:p>
-    <w:p>
-      <w:pPr>
-        <w:rPr>
-          <w:rFonts w:eastAsiaTheme="minorEastAsia"/>
-          <w:lang w:val="en-GB"/>
-        </w:rPr>
-      </w:pPr>
-      <w:r>
-        <w:rPr>
-          <w:rFonts w:eastAsiaTheme="minorEastAsia"/>
-          <w:b/>
-          <w:lang w:val="en-GB"/>
-        </w:rPr>
-        <w:t>Directed Acyclic Graph</w:t>
-      </w:r>
-    </w:p>
-    <w:p>
-      <w:pPr>
-        <w:rPr>
-          <w:rFonts w:eastAsiaTheme="minorEastAsia"/>
-          <w:lang w:val="en-GB"/>
-        </w:rPr>
-      </w:pPr>
-      <w:r>
-        <w:rPr>
-          <w:rFonts w:eastAsiaTheme="minorEastAsia"/>
-          <w:lang w:val="en-GB"/>
-        </w:rPr>
-        <w:t>So, assume you have a directed graph of some sort. Let’s say with 3 vertices, a, b, and c. A points to both b and c. b points to c. Congrats, you now have a DAG graph, as the graph does not have a looping connection. If it were to be a non DAG graph, a would point to b, b to c, and c, to a, creating and endless loop.</w:t>
-      </w:r>
-    </w:p>
-    <w:p>
-      <w:pPr>
-        <w:rPr>
-          <w:rFonts w:eastAsiaTheme="minorEastAsia"/>
-          <w:lang w:val="en-GB"/>
-        </w:rPr>
-      </w:pPr>
-    </w:p>
-    <w:p>
-      <w:pPr>
-        <w:rPr>
-          <w:rFonts w:eastAsiaTheme="minorEastAsia"/>
-          <w:lang w:val="en-GB"/>
-        </w:rPr>
-      </w:pPr>
-      <w:r>
-        <w:rPr>
-          <w:rFonts w:eastAsiaTheme="minorEastAsia"/>
-          <w:b/>
-          <w:lang w:val="en-GB"/>
-        </w:rPr>
-        <w:t>Topological sorting</w:t>
-      </w:r>
-    </w:p>
-    <w:p>
-      <w:pPr>
-        <w:rPr>
-          <w:rFonts w:eastAsiaTheme="minorEastAsia"/>
-          <w:lang w:val="en-GB"/>
-        </w:rPr>
-      </w:pPr>
-      <w:r>
-        <w:rPr>
-          <w:rFonts w:eastAsiaTheme="minorEastAsia"/>
-          <w:lang w:val="en-GB"/>
-        </w:rPr>
-        <w:t>It’s fucking magic.</w:t>
-      </w:r>
-      <w:r>
-        <w:rPr>
-          <w:rFonts w:eastAsiaTheme="minorEastAsia"/>
-          <w:lang w:val="en-GB"/>
-        </w:rPr>
-        <w:t xml:space="preserve"> But no really, it involves some shit with numbering vertices based on distance using DFS, and then at the end of one tree, you go all the way back, giving all the vertices on the way values which include the added distance for going back.</w:t>
-      </w:r>
-      <w:r>
-        <w:rPr>
-          <w:rFonts w:eastAsiaTheme="minorEastAsia"/>
-          <w:lang w:val="en-GB"/>
-        </w:rPr>
-        <w:t xml:space="preserve"> This can then in some way prevent cycles or some shit.</w:t>
+        <w:t xml:space="preserve"> and a single source vertex s. The algorithm </w:t>
+      </w:r>
+      <w:r>
+        <w:rPr>
+          <w:rFonts w:eastAsiaTheme="minorEastAsia"/>
+          <w:lang w:val="en-GB"/>
+        </w:rPr>
+        <w:t xml:space="preserve">finds </w:t>
       </w:r>
       <w:bookmarkStart w:id="0" w:name="_GoBack"/>
       <w:bookmarkEnd w:id="0"/>
+      <w:r>
+        <w:rPr>
+          <w:rFonts w:eastAsiaTheme="minorEastAsia"/>
+          <w:lang w:val="en-GB"/>
+        </w:rPr>
+        <w:t>the distance from the source vertex to each other vertex in reach. It should be noted that the distance is defined as smallest number of edges between the source and the target vertex.</w:t>
+      </w:r>
+    </w:p>
+    <w:p>
+      <w:pPr>
+        <w:rPr>
+          <w:rFonts w:eastAsiaTheme="minorEastAsia"/>
+          <w:lang w:val="en-GB"/>
+        </w:rPr>
+      </w:pPr>
+      <w:r>
+        <w:rPr>
+          <w:rFonts w:eastAsiaTheme="minorEastAsia"/>
+          <w:lang w:val="en-GB"/>
+        </w:rPr>
+        <w:t xml:space="preserve">From what I can tell, the algorithm </w:t>
+      </w:r>
+      <w:r>
+        <w:rPr>
+          <w:rFonts w:eastAsiaTheme="minorEastAsia"/>
+          <w:lang w:val="en-GB"/>
+        </w:rPr>
+        <w:t xml:space="preserve">finds all vertices in </w:t>
+      </w:r>
+      <w:r>
+        <w:rPr>
+          <w:rFonts w:eastAsiaTheme="minorEastAsia"/>
+          <w:i/>
+          <w:lang w:val="en-GB"/>
+        </w:rPr>
+        <w:t>intervals</w:t>
+      </w:r>
+      <w:r>
+        <w:rPr>
+          <w:rFonts w:eastAsiaTheme="minorEastAsia"/>
+          <w:lang w:val="en-GB"/>
+        </w:rPr>
+        <w:t xml:space="preserve"> of distances, starting from the closest. For example, say you have a source vertex 8 in a graph of 30 vertices. The algorithm can then try first find all vertices within </w:t>
+      </w:r>
+      <w:proofErr w:type="gramStart"/>
+      <w:r>
+        <w:rPr>
+          <w:rFonts w:eastAsiaTheme="minorEastAsia"/>
+          <w:lang w:val="en-GB"/>
+        </w:rPr>
+        <w:t>a distance of 1</w:t>
+      </w:r>
+      <w:proofErr w:type="gramEnd"/>
+      <w:r>
+        <w:rPr>
+          <w:rFonts w:eastAsiaTheme="minorEastAsia"/>
+          <w:lang w:val="en-GB"/>
+        </w:rPr>
+        <w:t xml:space="preserve"> edge. </w:t>
+      </w:r>
+      <w:r>
+        <w:rPr>
+          <w:rFonts w:eastAsiaTheme="minorEastAsia"/>
+          <w:lang w:val="en-GB"/>
+        </w:rPr>
+        <w:t xml:space="preserve">Assuming source s = 8, and </w:t>
+      </w:r>
+      <w:r>
+        <w:rPr>
+          <w:rFonts w:eastAsiaTheme="minorEastAsia"/>
+          <w:lang w:val="en-GB"/>
+        </w:rPr>
+        <w:t>if 8 points to 2 and 17, it will find vertex 2 and 17. The algorithm then expands to find all vertices within 1 to 2 edges. That means it then finds all vertices pointed to by either 2 and/or 17. The algorithm then repeats the process with all vertices found.</w:t>
+      </w:r>
+    </w:p>
+    <w:p>
+      <w:pPr>
+        <w:rPr>
+          <w:rFonts w:eastAsiaTheme="minorEastAsia"/>
+          <w:lang w:val="en-GB"/>
+        </w:rPr>
+      </w:pPr>
+      <w:r>
+        <w:rPr>
+          <w:rFonts w:eastAsiaTheme="minorEastAsia"/>
+          <w:lang w:val="en-GB"/>
+        </w:rPr>
+        <w:t>To keep track of which vertices have already been found (and prevent possible infinite iterations), the algorithm connects all vertices with 1 of 3 colours. For the sake of this example, undiscovered vertices are marked white, while discovered vertices are either grey or black. Grey represents discovered vertices containing edges pointing to undiscovered vertices. Black vertices only connect to other discovered vertices.</w:t>
+      </w:r>
+      <w:r>
+        <w:rPr>
+          <w:rFonts w:eastAsiaTheme="minorEastAsia"/>
+          <w:lang w:val="en-GB"/>
+        </w:rPr>
+        <w:t xml:space="preserve"> When a vertex is discovered, it is highly recommended that you store the distance to it, though I’m not sure if that’s supposed to be inside the vertex itself or if it should be in a hash map.</w:t>
+      </w:r>
+    </w:p>
+    <w:p>
+      <w:pPr>
+        <w:rPr>
+          <w:rFonts w:eastAsiaTheme="minorEastAsia"/>
+          <w:lang w:val="en-GB"/>
+        </w:rPr>
+      </w:pPr>
+      <w:r>
+        <w:rPr>
+          <w:rFonts w:eastAsiaTheme="minorEastAsia"/>
+          <w:lang w:val="en-GB"/>
+        </w:rPr>
+        <w:t xml:space="preserve">Oh yeah btw, trees are a thing for this shit. Basically, when doing the search, you can create a tree of which vertices are connected to which. </w:t>
+      </w:r>
+      <w:r>
+        <w:rPr>
+          <w:rFonts w:eastAsiaTheme="minorEastAsia"/>
+          <w:lang w:val="en-GB"/>
+        </w:rPr>
+        <w:t xml:space="preserve">This can pose a few problems because depending on how the tree is structured, it will misrepresent the graph results. The problem you want to avoid when making these trees occur when a vertex has multiple parent vertices (pointed to by other vertices), but also share child vertices with one of the parents. In this case, you are going to want to make the </w:t>
+      </w:r>
+      <w:r>
+        <w:rPr>
+          <w:rFonts w:eastAsiaTheme="minorEastAsia"/>
+          <w:lang w:val="en-GB"/>
+        </w:rPr>
+        <w:lastRenderedPageBreak/>
+        <w:t xml:space="preserve">tree in such a way that the vertex </w:t>
+      </w:r>
+      <w:proofErr w:type="gramStart"/>
+      <w:r>
+        <w:rPr>
+          <w:rFonts w:eastAsiaTheme="minorEastAsia"/>
+          <w:lang w:val="en-GB"/>
+        </w:rPr>
+        <w:t>is connected with</w:t>
+      </w:r>
+      <w:proofErr w:type="gramEnd"/>
+      <w:r>
+        <w:rPr>
+          <w:rFonts w:eastAsiaTheme="minorEastAsia"/>
+          <w:lang w:val="en-GB"/>
+        </w:rPr>
+        <w:t xml:space="preserve"> the parent vertex with whom it shares a child, as the vertex and the child can then exist as neighbour vertices.</w:t>
+      </w:r>
+    </w:p>
+    <w:p>
+      <w:pPr>
+        <w:rPr>
+          <w:rFonts w:eastAsiaTheme="minorEastAsia"/>
+          <w:lang w:val="en-GB"/>
+        </w:rPr>
+      </w:pPr>
+      <w:r>
+        <w:rPr>
+          <w:rFonts w:eastAsiaTheme="minorEastAsia"/>
+          <w:lang w:val="en-GB"/>
+        </w:rPr>
+        <w:t>Side note: this algorithm gives 0 fucks whether the graph is directed or not.</w:t>
+      </w:r>
+      <w:r>
+        <w:rPr>
+          <w:rFonts w:eastAsiaTheme="minorEastAsia"/>
+          <w:lang w:val="en-GB"/>
+        </w:rPr>
+        <w:t xml:space="preserve"> Also, the use of G and s are not exclusive to the breadth-first search algorithm.</w:t>
+      </w:r>
+      <w:r>
+        <w:rPr>
+          <w:rFonts w:eastAsiaTheme="minorEastAsia"/>
+          <w:lang w:val="en-GB"/>
+        </w:rPr>
+        <w:t xml:space="preserve"> When implementing a graph searching algorithm I highly recommend doing it using the dynamic programming style.</w:t>
+      </w:r>
+    </w:p>
+    <w:p>
+      <w:pPr>
+        <w:rPr>
+          <w:rFonts w:eastAsiaTheme="minorEastAsia"/>
+          <w:lang w:val="en-GB"/>
+        </w:rPr>
+      </w:pPr>
+    </w:p>
+    <w:p>
+      <w:pPr>
+        <w:rPr>
+          <w:rFonts w:eastAsiaTheme="minorEastAsia"/>
+          <w:lang w:val="en-GB"/>
+        </w:rPr>
+      </w:pPr>
+      <w:r>
+        <w:rPr>
+          <w:rFonts w:eastAsiaTheme="minorEastAsia"/>
+          <w:b/>
+          <w:lang w:val="en-GB"/>
+        </w:rPr>
+        <w:t>Depth-first search</w:t>
+      </w:r>
+    </w:p>
+    <w:p>
+      <w:pPr>
+        <w:rPr>
+          <w:rFonts w:eastAsiaTheme="minorEastAsia"/>
+          <w:lang w:val="en-GB"/>
+        </w:rPr>
+      </w:pPr>
+      <w:r>
+        <w:rPr>
+          <w:rFonts w:eastAsiaTheme="minorEastAsia"/>
+          <w:lang w:val="en-GB"/>
+        </w:rPr>
+        <w:t xml:space="preserve">The depth-first search algorithm functions a bit differently from the breadth-first, as it instead of finding all vertices within a specific distance interval, it picks a connected vertex and does the same for the vertices the target vertex is connected to. </w:t>
+      </w:r>
+      <w:proofErr w:type="gramStart"/>
+      <w:r>
+        <w:rPr>
+          <w:rFonts w:eastAsiaTheme="minorEastAsia"/>
+          <w:lang w:val="en-GB"/>
+        </w:rPr>
+        <w:t>This repeats</w:t>
+      </w:r>
+      <w:proofErr w:type="gramEnd"/>
+      <w:r>
+        <w:rPr>
+          <w:rFonts w:eastAsiaTheme="minorEastAsia"/>
+          <w:lang w:val="en-GB"/>
+        </w:rPr>
+        <w:t xml:space="preserve"> until it comes to a vertex with no undiscovered vertices connected, after which it backtracks and tries to find all undiscovered vertices connected to previous vertices. Once all connected vertices have been fully explored, it checks if there still are any undiscovered vertices. If not, great, terminate that shit. If there are, it selects one of them and passes it as a source vertex </w:t>
+      </w:r>
+      <w:r>
+        <w:rPr>
+          <w:rFonts w:eastAsiaTheme="minorEastAsia"/>
+          <w:lang w:val="en-GB"/>
+        </w:rPr>
+        <w:t>to repeat the entire process all over</w:t>
+      </w:r>
+      <w:r>
+        <w:rPr>
+          <w:rFonts w:eastAsiaTheme="minorEastAsia"/>
+          <w:lang w:val="en-GB"/>
+        </w:rPr>
+        <w:t>.</w:t>
+      </w:r>
+    </w:p>
+    <w:p>
+      <w:pPr>
+        <w:rPr>
+          <w:rFonts w:eastAsiaTheme="minorEastAsia"/>
+          <w:lang w:val="en-GB"/>
+        </w:rPr>
+      </w:pPr>
+      <w:r>
+        <w:rPr>
+          <w:rFonts w:eastAsiaTheme="minorEastAsia"/>
+          <w:lang w:val="en-GB"/>
+        </w:rPr>
+        <w:t xml:space="preserve">With regards to the lit </w:t>
+      </w:r>
+      <w:proofErr w:type="spellStart"/>
+      <w:r>
+        <w:rPr>
+          <w:rFonts w:eastAsiaTheme="minorEastAsia"/>
+          <w:lang w:val="en-GB"/>
+        </w:rPr>
+        <w:t>af</w:t>
+      </w:r>
+      <w:proofErr w:type="spellEnd"/>
+      <w:r>
+        <w:rPr>
+          <w:rFonts w:eastAsiaTheme="minorEastAsia"/>
+          <w:lang w:val="en-GB"/>
+        </w:rPr>
+        <w:t xml:space="preserve"> trees, </w:t>
+      </w:r>
+      <w:r>
+        <w:rPr>
+          <w:rFonts w:eastAsiaTheme="minorEastAsia"/>
+          <w:lang w:val="en-GB"/>
+        </w:rPr>
+        <w:t xml:space="preserve">it is possible for a single algorithm to form multiple trees due to the source changing. In such a scenario, the original run of the program forms a forest of trees. </w:t>
+      </w:r>
+      <w:proofErr w:type="gramStart"/>
+      <w:r>
+        <w:rPr>
+          <w:rFonts w:eastAsiaTheme="minorEastAsia"/>
+          <w:lang w:val="en-GB"/>
+        </w:rPr>
+        <w:t>In order to</w:t>
+      </w:r>
+      <w:proofErr w:type="gramEnd"/>
+      <w:r>
+        <w:rPr>
+          <w:rFonts w:eastAsiaTheme="minorEastAsia"/>
+          <w:lang w:val="en-GB"/>
+        </w:rPr>
+        <w:t xml:space="preserve"> help structure the trees, the algorithm gives discovered vertices two timestamps: one for when the vertex itself is discovered, and once again when all of its vertices have also been discovered.</w:t>
+      </w:r>
+    </w:p>
+    <w:p>
+      <w:pPr>
+        <w:rPr>
+          <w:rFonts w:eastAsiaTheme="minorEastAsia"/>
+          <w:lang w:val="en-GB"/>
+        </w:rPr>
+      </w:pPr>
+    </w:p>
+    <w:p>
+      <w:pPr>
+        <w:rPr>
+          <w:rFonts w:eastAsiaTheme="minorEastAsia"/>
+          <w:lang w:val="en-GB"/>
+        </w:rPr>
+      </w:pPr>
+      <w:r>
+        <w:rPr>
+          <w:rFonts w:eastAsiaTheme="minorEastAsia"/>
+          <w:b/>
+          <w:lang w:val="en-GB"/>
+        </w:rPr>
+        <w:t>Directed Acyclic Graph</w:t>
+      </w:r>
+    </w:p>
+    <w:p>
+      <w:pPr>
+        <w:rPr>
+          <w:rFonts w:eastAsiaTheme="minorEastAsia"/>
+          <w:lang w:val="en-GB"/>
+        </w:rPr>
+      </w:pPr>
+      <w:r>
+        <w:rPr>
+          <w:rFonts w:eastAsiaTheme="minorEastAsia"/>
+          <w:lang w:val="en-GB"/>
+        </w:rPr>
+        <w:t xml:space="preserve">So, assume you have a directed graph of some sort. Let’s say with 3 vertices, a, b, and c. A points to both b and c. b points to c. Congrats, you now have a DAG graph, as the graph does not have a looping connection. If it were to be a </w:t>
+      </w:r>
+      <w:proofErr w:type="gramStart"/>
+      <w:r>
+        <w:rPr>
+          <w:rFonts w:eastAsiaTheme="minorEastAsia"/>
+          <w:lang w:val="en-GB"/>
+        </w:rPr>
+        <w:t>non DAG</w:t>
+      </w:r>
+      <w:proofErr w:type="gramEnd"/>
+      <w:r>
+        <w:rPr>
+          <w:rFonts w:eastAsiaTheme="minorEastAsia"/>
+          <w:lang w:val="en-GB"/>
+        </w:rPr>
+        <w:t xml:space="preserve"> graph, a would point to b, b to c, and c, to a, creating and endless loop.</w:t>
+      </w:r>
+    </w:p>
+    <w:p>
+      <w:pPr>
+        <w:rPr>
+          <w:rFonts w:eastAsiaTheme="minorEastAsia"/>
+          <w:lang w:val="en-GB"/>
+        </w:rPr>
+      </w:pPr>
+    </w:p>
+    <w:p>
+      <w:pPr>
+        <w:rPr>
+          <w:rFonts w:eastAsiaTheme="minorEastAsia"/>
+          <w:lang w:val="en-GB"/>
+        </w:rPr>
+      </w:pPr>
+      <w:r>
+        <w:rPr>
+          <w:rFonts w:eastAsiaTheme="minorEastAsia"/>
+          <w:b/>
+          <w:lang w:val="en-GB"/>
+        </w:rPr>
+        <w:t>Topological sorting</w:t>
+      </w:r>
+    </w:p>
+    <w:p>
+      <w:pPr>
+        <w:rPr>
+          <w:rFonts w:eastAsiaTheme="minorEastAsia"/>
+          <w:lang w:val="en-GB"/>
+        </w:rPr>
+      </w:pPr>
+      <w:r>
+        <w:rPr>
+          <w:rFonts w:eastAsiaTheme="minorEastAsia"/>
+          <w:lang w:val="en-GB"/>
+        </w:rPr>
+        <w:t>It’s fucking magic.</w:t>
+      </w:r>
+      <w:r>
+        <w:rPr>
+          <w:rFonts w:eastAsiaTheme="minorEastAsia"/>
+          <w:lang w:val="en-GB"/>
+        </w:rPr>
+        <w:t xml:space="preserve"> But no really, it involves some shit with numbering vertices based on distance using DFS, and then at the end of one tree, you go all the way back, giving all the vertices on the way values which include the added distance for going back.</w:t>
+      </w:r>
+      <w:r>
+        <w:rPr>
+          <w:rFonts w:eastAsiaTheme="minorEastAsia"/>
+          <w:lang w:val="en-GB"/>
+        </w:rPr>
+        <w:t xml:space="preserve"> This can then in some way prevent cycles or some shit.</w:t>
+      </w:r>
     </w:p>
     <w:sectPr>
       <w:headerReference w:type="default" r:id="rId9"/>
@@ -1875,7 +2108,7 @@
 </file>
 
 <file path=customXml/itemProps1.xml><?xml version="1.0" encoding="utf-8"?>
-<ds:datastoreItem xmlns:ds="http://schemas.openxmlformats.org/officeDocument/2006/customXml" ds:itemID="{A28CBD36-D6FD-45F2-9F54-A51D51D7E8F3}">
+<ds:datastoreItem xmlns:ds="http://schemas.openxmlformats.org/officeDocument/2006/customXml" ds:itemID="{8BD6B875-4B91-4058-81F1-CB299C3B0996}">
   <ds:schemaRefs>
     <ds:schemaRef ds:uri="http://schemas.openxmlformats.org/officeDocument/2006/bibliography"/>
   </ds:schemaRefs>

</xml_diff>